<commit_message>
update of exercise 5
</commit_message>
<xml_diff>
--- a/Documentation.docx
+++ b/Documentation.docx
@@ -52,7 +52,13 @@
     </w:p>
     <w:p>
       <w:r>
-        <w:t>Group XX (non so che n</w:t>
+        <w:t>Group X</w:t>
+      </w:r>
+      <w:r>
+        <w:t>X</w:t>
+      </w:r>
+      <w:r>
+        <w:t xml:space="preserve"> (non so che n</w:t>
       </w:r>
       <w:r>
         <w:t>umero siamo)</w:t>
@@ -170,7 +176,6 @@
           <w:lang w:val="en-AU"/>
         </w:rPr>
       </w:pPr>
-      <w:proofErr w:type="spellStart"/>
       <w:r>
         <w:rPr>
           <w:b/>
@@ -179,89 +184,222 @@
         </w:rPr>
         <w:t>AdaptableHeapPriorityQueue</w:t>
       </w:r>
-      <w:proofErr w:type="spellEnd"/>
       <w:r>
         <w:rPr>
           <w:lang w:val="en-AU"/>
         </w:rPr>
         <w:t xml:space="preserve"> from </w:t>
       </w:r>
-      <w:proofErr w:type="spellStart"/>
       <w:r>
         <w:rPr>
           <w:b/>
           <w:bCs/>
           <w:lang w:val="en-AU"/>
         </w:rPr>
-        <w:t>priority_</w:t>
-      </w:r>
-      <w:proofErr w:type="gramStart"/>
+        <w:t>priority_queue.adaptable_heap_priority_queue</w:t>
+      </w:r>
+    </w:p>
+    <w:p>
+      <w:pPr>
+        <w:ind w:left="360"/>
+        <w:jc w:val="both"/>
+        <w:rPr>
+          <w:lang w:val="en-AU"/>
+        </w:rPr>
+      </w:pPr>
+      <w:r>
+        <w:rPr>
+          <w:lang w:val="en-AU"/>
+        </w:rPr>
+        <w:t>The exercise requires the implementation of a non</w:t>
+      </w:r>
+      <w:r>
+        <w:rPr>
+          <w:lang w:val="en-AU"/>
+        </w:rPr>
+        <w:t xml:space="preserve"> </w:t>
+      </w:r>
+      <w:r>
+        <w:rPr>
+          <w:lang w:val="en-AU"/>
+        </w:rPr>
+        <w:t>pre-empitive scheduler</w:t>
+      </w:r>
+      <w:r>
+        <w:rPr>
+          <w:lang w:val="en-AU"/>
+        </w:rPr>
+        <w:t xml:space="preserve">. It’s has been developed the class Scheduler that inherits from </w:t>
+      </w:r>
       <w:r>
         <w:rPr>
           <w:b/>
           <w:bCs/>
           <w:lang w:val="en-AU"/>
         </w:rPr>
-        <w:t>queue.adaptable</w:t>
-      </w:r>
-      <w:proofErr w:type="gramEnd"/>
+        <w:t>AdaptableHeapPriorityQueue</w:t>
+      </w:r>
+      <w:r>
+        <w:rPr>
+          <w:lang w:val="en-AU"/>
+        </w:rPr>
+        <w:t>.</w:t>
+      </w:r>
+      <w:r>
+        <w:rPr>
+          <w:lang w:val="en-AU"/>
+        </w:rPr>
+        <w:t xml:space="preserve"> We have </w:t>
+      </w:r>
+      <w:r>
+        <w:rPr>
+          <w:lang w:val="en-AU"/>
+        </w:rPr>
+        <w:t>chosen</w:t>
+      </w:r>
+      <w:r>
+        <w:rPr>
+          <w:lang w:val="en-AU"/>
+        </w:rPr>
+        <w:t xml:space="preserve"> this kind of implementation among all the possible priority queue’s implementation because </w:t>
+      </w:r>
+      <w:r>
+        <w:rPr>
+          <w:lang w:val="en-AU"/>
+        </w:rPr>
+        <w:t>it has logarithmic time complexity for the basic operation:</w:t>
+      </w:r>
+    </w:p>
+    <w:p>
+      <w:pPr>
+        <w:pStyle w:val="Paragrafoelenco"/>
+        <w:numPr>
+          <w:ilvl w:val="0"/>
+          <w:numId w:val="3"/>
+        </w:numPr>
+        <w:jc w:val="both"/>
+        <w:rPr>
+          <w:lang w:val="en-AU"/>
+        </w:rPr>
+      </w:pPr>
+      <w:r>
+        <w:rPr>
+          <w:lang w:val="en-AU"/>
+        </w:rPr>
+        <w:t>Insert;</w:t>
+      </w:r>
+    </w:p>
+    <w:p>
+      <w:pPr>
+        <w:pStyle w:val="Paragrafoelenco"/>
+        <w:numPr>
+          <w:ilvl w:val="0"/>
+          <w:numId w:val="3"/>
+        </w:numPr>
+        <w:jc w:val="both"/>
+        <w:rPr>
+          <w:lang w:val="en-AU"/>
+        </w:rPr>
+      </w:pPr>
+      <w:r>
+        <w:rPr>
+          <w:lang w:val="en-AU"/>
+        </w:rPr>
+        <w:t>Update;</w:t>
+      </w:r>
+    </w:p>
+    <w:p>
+      <w:pPr>
+        <w:pStyle w:val="Paragrafoelenco"/>
+        <w:numPr>
+          <w:ilvl w:val="0"/>
+          <w:numId w:val="3"/>
+        </w:numPr>
+        <w:jc w:val="both"/>
+        <w:rPr>
+          <w:lang w:val="en-AU"/>
+        </w:rPr>
+      </w:pPr>
+      <w:r>
+        <w:rPr>
+          <w:lang w:val="en-AU"/>
+        </w:rPr>
+        <w:t>delate</w:t>
+      </w:r>
+      <w:r>
+        <w:rPr>
+          <w:lang w:val="en-AU"/>
+        </w:rPr>
+        <w:t>.</w:t>
+      </w:r>
+    </w:p>
+    <w:p>
+      <w:pPr>
+        <w:ind w:left="426"/>
+        <w:jc w:val="both"/>
+        <w:rPr>
+          <w:lang w:val="en-AU"/>
+        </w:rPr>
+      </w:pPr>
+      <w:r>
+        <w:rPr>
+          <w:lang w:val="en-AU"/>
+        </w:rPr>
+        <w:t xml:space="preserve">The </w:t>
+      </w:r>
       <w:r>
         <w:rPr>
           <w:b/>
           <w:bCs/>
           <w:lang w:val="en-AU"/>
         </w:rPr>
-        <w:t>_heap_priority_queue</w:t>
-      </w:r>
-      <w:proofErr w:type="spellEnd"/>
-    </w:p>
-    <w:p>
-      <w:pPr>
-        <w:ind w:left="360"/>
-        <w:jc w:val="both"/>
-        <w:rPr>
-          <w:lang w:val="en-AU"/>
-        </w:rPr>
-      </w:pPr>
-      <w:r>
-        <w:rPr>
-          <w:lang w:val="en-AU"/>
-        </w:rPr>
-        <w:t>The exercise requires the implementation of a non</w:t>
-      </w:r>
-      <w:r>
-        <w:rPr>
-          <w:lang w:val="en-AU"/>
-        </w:rPr>
-        <w:t xml:space="preserve"> </w:t>
-      </w:r>
-      <w:r>
-        <w:rPr>
-          <w:lang w:val="en-AU"/>
-        </w:rPr>
-        <w:t>pre-empitive scheduler</w:t>
-      </w:r>
-      <w:r>
-        <w:rPr>
-          <w:lang w:val="en-AU"/>
-        </w:rPr>
-        <w:t xml:space="preserve">. It’s has been developed the class Scheduler that inherits from </w:t>
-      </w:r>
-      <w:proofErr w:type="spellStart"/>
+        <w:t>AdaptableHeapPriorityQueue</w:t>
+      </w:r>
       <w:r>
         <w:rPr>
           <w:b/>
           <w:bCs/>
           <w:lang w:val="en-AU"/>
         </w:rPr>
-        <w:t>AdaptableHeapPriorityQueue</w:t>
-      </w:r>
-      <w:proofErr w:type="spellEnd"/>
-      <w:r>
-        <w:rPr>
-          <w:lang w:val="en-AU"/>
-        </w:rPr>
-        <w:t xml:space="preserve">. It also stores the number of time slices after which the priority of a task in the scheduler itself must be incremented. The scheduler class has the following </w:t>
+        <w:t xml:space="preserve"> </w:t>
+      </w:r>
+      <w:r>
+        <w:rPr>
+          <w:lang w:val="en-AU"/>
+        </w:rPr>
+        <w:t>allows us also to change the priority of</w:t>
+      </w:r>
+      <w:r>
+        <w:rPr>
+          <w:lang w:val="en-AU"/>
+        </w:rPr>
+        <w:t xml:space="preserve"> an element</w:t>
+      </w:r>
+      <w:r>
+        <w:rPr>
+          <w:lang w:val="en-AU"/>
+        </w:rPr>
+        <w:t>.</w:t>
+      </w:r>
+      <w:r>
+        <w:rPr>
+          <w:lang w:val="en-AU"/>
+        </w:rPr>
+        <w:t xml:space="preserve"> </w:t>
+      </w:r>
+      <w:r>
+        <w:rPr>
+          <w:lang w:val="en-AU"/>
+        </w:rPr>
+        <w:t>The element stored contains a key, the associated priority, and a name, the associated task.</w:t>
+      </w:r>
+      <w:bookmarkStart w:id="0" w:name="_GoBack"/>
+      <w:bookmarkEnd w:id="0"/>
+      <w:r>
+        <w:rPr>
+          <w:lang w:val="en-AU"/>
+        </w:rPr>
+        <w:t xml:space="preserve"> It also stores the number of time slices after which the priority of a task in the scheduler itself must be incremented. The scheduler class has the following </w:t>
       </w:r>
       <w:r>
         <w:rPr>
@@ -292,21 +430,7 @@
         <w:rPr>
           <w:lang w:val="en-GB"/>
         </w:rPr>
-        <w:t>__</w:t>
-      </w:r>
-      <w:proofErr w:type="spellStart"/>
-      <w:r>
-        <w:rPr>
-          <w:lang w:val="en-GB"/>
-        </w:rPr>
-        <w:t>init</w:t>
-      </w:r>
-      <w:proofErr w:type="spellEnd"/>
-      <w:r>
-        <w:rPr>
-          <w:lang w:val="en-GB"/>
-        </w:rPr>
-        <w:t>__:</w:t>
+        <w:t>__init__:</w:t>
       </w:r>
     </w:p>
     <w:p>
@@ -328,21 +452,7 @@
         <w:rPr>
           <w:lang w:val="en-GB"/>
         </w:rPr>
-        <w:t xml:space="preserve">requires the parameter </w:t>
-      </w:r>
-      <w:proofErr w:type="spellStart"/>
-      <w:r>
-        <w:rPr>
-          <w:lang w:val="en-GB"/>
-        </w:rPr>
-        <w:t>slice_to_increment</w:t>
-      </w:r>
-      <w:proofErr w:type="spellEnd"/>
-      <w:r>
-        <w:rPr>
-          <w:lang w:val="en-GB"/>
-        </w:rPr>
-        <w:t>.</w:t>
+        <w:t>requires the parameter slice_to_increment.</w:t>
       </w:r>
     </w:p>
     <w:p>
@@ -358,49 +468,7 @@
         <w:rPr>
           <w:lang w:val="en-GB"/>
         </w:rPr>
-        <w:t xml:space="preserve">In this method the </w:t>
-      </w:r>
-      <w:proofErr w:type="gramStart"/>
-      <w:r>
-        <w:rPr>
-          <w:lang w:val="en-GB"/>
-        </w:rPr>
-        <w:t>super(</w:t>
-      </w:r>
-      <w:proofErr w:type="gramEnd"/>
-      <w:r>
-        <w:rPr>
-          <w:lang w:val="en-GB"/>
-        </w:rPr>
-        <w:t xml:space="preserve">) constructor is called, the value </w:t>
-      </w:r>
-      <w:proofErr w:type="spellStart"/>
-      <w:r>
-        <w:rPr>
-          <w:lang w:val="en-GB"/>
-        </w:rPr>
-        <w:t>slice_to_increment</w:t>
-      </w:r>
-      <w:proofErr w:type="spellEnd"/>
-      <w:r>
-        <w:rPr>
-          <w:lang w:val="en-GB"/>
-        </w:rPr>
-        <w:t xml:space="preserve"> is saved and it’s defined another attribute of the class:  </w:t>
-      </w:r>
-      <w:proofErr w:type="spellStart"/>
-      <w:r>
-        <w:rPr>
-          <w:lang w:val="en-GB"/>
-        </w:rPr>
-        <w:t>number_time_slice</w:t>
-      </w:r>
-      <w:proofErr w:type="spellEnd"/>
-      <w:r>
-        <w:rPr>
-          <w:lang w:val="en-GB"/>
-        </w:rPr>
-        <w:t xml:space="preserve"> that indicates how many time slices have been spent. </w:t>
+        <w:t xml:space="preserve">In this method the super() constructor is called, the value slice_to_increment is saved and it’s defined another attribute of the class:  number_time_slice that indicates how many time slices have been spent. </w:t>
       </w:r>
     </w:p>
     <w:p>
@@ -415,19 +483,11 @@
           <w:lang w:val="en-AU"/>
         </w:rPr>
       </w:pPr>
-      <w:proofErr w:type="spellStart"/>
-      <w:r>
-        <w:rPr>
-          <w:lang w:val="en-AU"/>
-        </w:rPr>
-        <w:t>add_job</w:t>
-      </w:r>
-      <w:proofErr w:type="spellEnd"/>
-      <w:r>
-        <w:rPr>
-          <w:lang w:val="en-AU"/>
-        </w:rPr>
-        <w:t>:</w:t>
+      <w:r>
+        <w:rPr>
+          <w:lang w:val="en-AU"/>
+        </w:rPr>
+        <w:t>add_job:</w:t>
       </w:r>
     </w:p>
     <w:p>
@@ -491,23 +551,8 @@
         <w:rPr>
           <w:lang w:val="en-AU"/>
         </w:rPr>
-        <w:t xml:space="preserve"> how many </w:t>
-      </w:r>
-      <w:proofErr w:type="gramStart"/>
-      <w:r>
-        <w:rPr>
-          <w:lang w:val="en-AU"/>
-        </w:rPr>
-        <w:t>time</w:t>
-      </w:r>
-      <w:proofErr w:type="gramEnd"/>
-      <w:r>
-        <w:rPr>
-          <w:lang w:val="en-AU"/>
-        </w:rPr>
-        <w:t xml:space="preserve"> slices it requires. This method verifies that the priority of the job is a valid number (otherwise an Exception is raised), re-arrange the information present in the tuple and insert the job into the Scheduler via the </w:t>
-      </w:r>
-      <w:proofErr w:type="gramStart"/>
+        <w:t xml:space="preserve"> how many time slices it requires. This method verifies that the priority of the job is a valid number (otherwise an Exception is raised), re-arrange the information present in the tuple and insert the job into the Scheduler via the </w:t>
+      </w:r>
       <w:r>
         <w:rPr>
           <w:i/>
@@ -520,16 +565,8 @@
         <w:rPr>
           <w:lang w:val="en-AU"/>
         </w:rPr>
-        <w:t>(</w:t>
-      </w:r>
-      <w:proofErr w:type="gramEnd"/>
-      <w:r>
-        <w:rPr>
-          <w:lang w:val="en-AU"/>
-        </w:rPr>
-        <w:t xml:space="preserve">) method present in </w:t>
-      </w:r>
-      <w:proofErr w:type="spellStart"/>
+        <w:t xml:space="preserve">() method present in </w:t>
+      </w:r>
       <w:r>
         <w:rPr>
           <w:b/>
@@ -538,7 +575,6 @@
         </w:rPr>
         <w:t>AdaptableHeapPriorityQueue</w:t>
       </w:r>
-      <w:proofErr w:type="spellEnd"/>
       <w:r>
         <w:rPr>
           <w:b/>
@@ -560,19 +596,11 @@
           <w:lang w:val="en-AU"/>
         </w:rPr>
       </w:pPr>
-      <w:proofErr w:type="spellStart"/>
-      <w:r>
-        <w:rPr>
-          <w:lang w:val="en-AU"/>
-        </w:rPr>
-        <w:t>job_execution</w:t>
-      </w:r>
-      <w:proofErr w:type="spellEnd"/>
-      <w:r>
-        <w:rPr>
-          <w:lang w:val="en-AU"/>
-        </w:rPr>
-        <w:t>:</w:t>
+      <w:r>
+        <w:rPr>
+          <w:lang w:val="en-AU"/>
+        </w:rPr>
+        <w:t>job_execution:</w:t>
       </w:r>
     </w:p>
     <w:p>
@@ -616,7 +644,6 @@
         </w:rPr>
         <w:t xml:space="preserve">s printed. This method is responsible for the update of the priority of the job, the method </w:t>
       </w:r>
-      <w:proofErr w:type="gramStart"/>
       <w:r>
         <w:rPr>
           <w:i/>
@@ -629,16 +656,8 @@
         <w:rPr>
           <w:lang w:val="en-AU"/>
         </w:rPr>
-        <w:t>(</w:t>
-      </w:r>
-      <w:proofErr w:type="gramEnd"/>
-      <w:r>
-        <w:rPr>
-          <w:lang w:val="en-AU"/>
-        </w:rPr>
-        <w:t xml:space="preserve">) in the class </w:t>
-      </w:r>
-      <w:proofErr w:type="spellStart"/>
+        <w:t xml:space="preserve">() in the class </w:t>
+      </w:r>
       <w:r>
         <w:rPr>
           <w:b/>
@@ -647,7 +666,6 @@
         </w:rPr>
         <w:t>AdaptableHeapPriorityQueue</w:t>
       </w:r>
-      <w:proofErr w:type="spellEnd"/>
       <w:r>
         <w:rPr>
           <w:b/>
@@ -675,25 +693,16 @@
         <w:rPr>
           <w:lang w:val="en-AU"/>
         </w:rPr>
+        <w:lastRenderedPageBreak/>
         <w:t xml:space="preserve">In the same script is also present a function, </w:t>
       </w:r>
-      <w:proofErr w:type="spellStart"/>
       <w:r>
         <w:rPr>
           <w:b/>
           <w:bCs/>
           <w:lang w:val="en-AU"/>
         </w:rPr>
-        <w:t>random_add</w:t>
-      </w:r>
-      <w:proofErr w:type="spellEnd"/>
-      <w:r>
-        <w:rPr>
-          <w:b/>
-          <w:bCs/>
-          <w:lang w:val="en-AU"/>
-        </w:rPr>
-        <w:t>(scheduler)</w:t>
+        <w:t>random_add(scheduler)</w:t>
       </w:r>
       <w:r>
         <w:rPr>
@@ -786,23 +795,6 @@
       <w:pPr>
         <w:pStyle w:val="Paragrafoelenco"/>
         <w:ind w:left="1080"/>
-        <w:rPr>
-          <w:lang w:val="en-AU"/>
-        </w:rPr>
-      </w:pPr>
-      <w:bookmarkStart w:id="0" w:name="_GoBack"/>
-      <w:bookmarkEnd w:id="0"/>
-    </w:p>
-    <w:p>
-      <w:pPr>
-        <w:rPr>
-          <w:lang w:val="en-GB"/>
-        </w:rPr>
-      </w:pPr>
-    </w:p>
-    <w:p>
-      <w:pPr>
-        <w:ind w:left="360"/>
         <w:rPr>
           <w:lang w:val="en-AU"/>
         </w:rPr>
@@ -1046,11 +1038,127 @@
       </w:rPr>
     </w:lvl>
   </w:abstractNum>
+  <w:abstractNum w:abstractNumId="2" w15:restartNumberingAfterBreak="0">
+    <w:nsid w:val="77536AC0"/>
+    <w:multiLevelType w:val="hybridMultilevel"/>
+    <w:tmpl w:val="237CB8F0"/>
+    <w:lvl w:ilvl="0" w:tplc="04100001">
+      <w:start w:val="1"/>
+      <w:numFmt w:val="bullet"/>
+      <w:lvlText w:val=""/>
+      <w:lvlJc w:val="left"/>
+      <w:pPr>
+        <w:ind w:left="1080" w:hanging="360"/>
+      </w:pPr>
+      <w:rPr>
+        <w:rFonts w:ascii="Symbol" w:hAnsi="Symbol" w:hint="default"/>
+      </w:rPr>
+    </w:lvl>
+    <w:lvl w:ilvl="1" w:tplc="04100003" w:tentative="1">
+      <w:start w:val="1"/>
+      <w:numFmt w:val="bullet"/>
+      <w:lvlText w:val="o"/>
+      <w:lvlJc w:val="left"/>
+      <w:pPr>
+        <w:ind w:left="1800" w:hanging="360"/>
+      </w:pPr>
+      <w:rPr>
+        <w:rFonts w:ascii="Courier New" w:hAnsi="Courier New" w:cs="Courier New" w:hint="default"/>
+      </w:rPr>
+    </w:lvl>
+    <w:lvl w:ilvl="2" w:tplc="04100005" w:tentative="1">
+      <w:start w:val="1"/>
+      <w:numFmt w:val="bullet"/>
+      <w:lvlText w:val=""/>
+      <w:lvlJc w:val="left"/>
+      <w:pPr>
+        <w:ind w:left="2520" w:hanging="360"/>
+      </w:pPr>
+      <w:rPr>
+        <w:rFonts w:ascii="Wingdings" w:hAnsi="Wingdings" w:hint="default"/>
+      </w:rPr>
+    </w:lvl>
+    <w:lvl w:ilvl="3" w:tplc="04100001" w:tentative="1">
+      <w:start w:val="1"/>
+      <w:numFmt w:val="bullet"/>
+      <w:lvlText w:val=""/>
+      <w:lvlJc w:val="left"/>
+      <w:pPr>
+        <w:ind w:left="3240" w:hanging="360"/>
+      </w:pPr>
+      <w:rPr>
+        <w:rFonts w:ascii="Symbol" w:hAnsi="Symbol" w:hint="default"/>
+      </w:rPr>
+    </w:lvl>
+    <w:lvl w:ilvl="4" w:tplc="04100003" w:tentative="1">
+      <w:start w:val="1"/>
+      <w:numFmt w:val="bullet"/>
+      <w:lvlText w:val="o"/>
+      <w:lvlJc w:val="left"/>
+      <w:pPr>
+        <w:ind w:left="3960" w:hanging="360"/>
+      </w:pPr>
+      <w:rPr>
+        <w:rFonts w:ascii="Courier New" w:hAnsi="Courier New" w:cs="Courier New" w:hint="default"/>
+      </w:rPr>
+    </w:lvl>
+    <w:lvl w:ilvl="5" w:tplc="04100005" w:tentative="1">
+      <w:start w:val="1"/>
+      <w:numFmt w:val="bullet"/>
+      <w:lvlText w:val=""/>
+      <w:lvlJc w:val="left"/>
+      <w:pPr>
+        <w:ind w:left="4680" w:hanging="360"/>
+      </w:pPr>
+      <w:rPr>
+        <w:rFonts w:ascii="Wingdings" w:hAnsi="Wingdings" w:hint="default"/>
+      </w:rPr>
+    </w:lvl>
+    <w:lvl w:ilvl="6" w:tplc="04100001" w:tentative="1">
+      <w:start w:val="1"/>
+      <w:numFmt w:val="bullet"/>
+      <w:lvlText w:val=""/>
+      <w:lvlJc w:val="left"/>
+      <w:pPr>
+        <w:ind w:left="5400" w:hanging="360"/>
+      </w:pPr>
+      <w:rPr>
+        <w:rFonts w:ascii="Symbol" w:hAnsi="Symbol" w:hint="default"/>
+      </w:rPr>
+    </w:lvl>
+    <w:lvl w:ilvl="7" w:tplc="04100003" w:tentative="1">
+      <w:start w:val="1"/>
+      <w:numFmt w:val="bullet"/>
+      <w:lvlText w:val="o"/>
+      <w:lvlJc w:val="left"/>
+      <w:pPr>
+        <w:ind w:left="6120" w:hanging="360"/>
+      </w:pPr>
+      <w:rPr>
+        <w:rFonts w:ascii="Courier New" w:hAnsi="Courier New" w:cs="Courier New" w:hint="default"/>
+      </w:rPr>
+    </w:lvl>
+    <w:lvl w:ilvl="8" w:tplc="04100005" w:tentative="1">
+      <w:start w:val="1"/>
+      <w:numFmt w:val="bullet"/>
+      <w:lvlText w:val=""/>
+      <w:lvlJc w:val="left"/>
+      <w:pPr>
+        <w:ind w:left="6840" w:hanging="360"/>
+      </w:pPr>
+      <w:rPr>
+        <w:rFonts w:ascii="Wingdings" w:hAnsi="Wingdings" w:hint="default"/>
+      </w:rPr>
+    </w:lvl>
+  </w:abstractNum>
   <w:num w:numId="1">
     <w:abstractNumId w:val="0"/>
   </w:num>
   <w:num w:numId="2">
     <w:abstractNumId w:val="1"/>
+  </w:num>
+  <w:num w:numId="3">
+    <w:abstractNumId w:val="2"/>
   </w:num>
 </w:numbering>
 </file>

</xml_diff>